<commit_message>
added tortoise git instructions (Richard's modifications)
</commit_message>
<xml_diff>
--- a/gitcommands.docx
+++ b/gitcommands.docx
@@ -1237,392 +1237,989 @@
           <w:szCs w:val="22"/>
         </w:rPr>
       </w:pPr>
+      <w:proofErr w:type="spellStart"/>
+      <w:proofErr w:type="gramStart"/>
+      <w:r>
+        <w:rPr>
+          <w:rFonts w:ascii="Arial" w:hAnsi="Arial" w:cs="Arial"/>
+          <w:color w:val="000000"/>
+          <w:sz w:val="22"/>
+          <w:szCs w:val="22"/>
+        </w:rPr>
+        <w:t>git</w:t>
+      </w:r>
+      <w:proofErr w:type="spellEnd"/>
+      <w:proofErr w:type="gramEnd"/>
+      <w:r>
+        <w:rPr>
+          <w:rFonts w:ascii="Arial" w:hAnsi="Arial" w:cs="Arial"/>
+          <w:color w:val="000000"/>
+          <w:sz w:val="22"/>
+          <w:szCs w:val="22"/>
+        </w:rPr>
+        <w:t xml:space="preserve"> push </w:t>
+      </w:r>
+      <w:proofErr w:type="spellStart"/>
+      <w:r>
+        <w:rPr>
+          <w:rFonts w:ascii="Arial" w:hAnsi="Arial" w:cs="Arial"/>
+          <w:color w:val="000000"/>
+          <w:sz w:val="22"/>
+          <w:szCs w:val="22"/>
+        </w:rPr>
+        <w:t>remotename</w:t>
+      </w:r>
+      <w:proofErr w:type="spellEnd"/>
+      <w:r>
+        <w:rPr>
+          <w:rFonts w:ascii="Arial" w:hAnsi="Arial" w:cs="Arial"/>
+          <w:color w:val="000000"/>
+          <w:sz w:val="22"/>
+          <w:szCs w:val="22"/>
+        </w:rPr>
+        <w:t xml:space="preserve"> :</w:t>
+      </w:r>
+      <w:proofErr w:type="spellStart"/>
+      <w:r>
+        <w:rPr>
+          <w:rFonts w:ascii="Arial" w:hAnsi="Arial" w:cs="Arial"/>
+          <w:color w:val="000000"/>
+          <w:sz w:val="22"/>
+          <w:szCs w:val="22"/>
+        </w:rPr>
+        <w:t>branchname</w:t>
+      </w:r>
+      <w:proofErr w:type="spellEnd"/>
+    </w:p>
+    <w:p>
+      <w:pPr>
+        <w:pStyle w:val="NormalWeb"/>
+        <w:spacing w:before="0" w:beforeAutospacing="0" w:after="0" w:afterAutospacing="0"/>
+        <w:rPr>
+          <w:rFonts w:ascii="Arial" w:hAnsi="Arial" w:cs="Arial"/>
+          <w:color w:val="000000"/>
+          <w:sz w:val="22"/>
+          <w:szCs w:val="22"/>
+        </w:rPr>
+      </w:pPr>
+      <w:r>
+        <w:rPr>
+          <w:rFonts w:ascii="Arial" w:hAnsi="Arial" w:cs="Arial"/>
+          <w:b/>
+          <w:bCs/>
+          <w:color w:val="000000"/>
+          <w:sz w:val="22"/>
+          <w:szCs w:val="22"/>
+        </w:rPr>
+        <w:t>Delete a local branch</w:t>
+      </w:r>
+    </w:p>
+    <w:p>
+      <w:pPr>
+        <w:pStyle w:val="NormalWeb"/>
+        <w:spacing w:before="0" w:beforeAutospacing="0" w:after="0" w:afterAutospacing="0"/>
+        <w:rPr>
+          <w:rFonts w:ascii="Arial" w:hAnsi="Arial" w:cs="Arial"/>
+          <w:color w:val="000000"/>
+          <w:sz w:val="22"/>
+          <w:szCs w:val="22"/>
+        </w:rPr>
+      </w:pPr>
+      <w:proofErr w:type="spellStart"/>
+      <w:proofErr w:type="gramStart"/>
+      <w:r>
+        <w:rPr>
+          <w:rFonts w:ascii="Arial" w:hAnsi="Arial" w:cs="Arial"/>
+          <w:color w:val="000000"/>
+          <w:sz w:val="22"/>
+          <w:szCs w:val="22"/>
+        </w:rPr>
+        <w:t>git</w:t>
+      </w:r>
+      <w:proofErr w:type="spellEnd"/>
+      <w:proofErr w:type="gramEnd"/>
+      <w:r>
+        <w:rPr>
+          <w:rFonts w:ascii="Arial" w:hAnsi="Arial" w:cs="Arial"/>
+          <w:color w:val="000000"/>
+          <w:sz w:val="22"/>
+          <w:szCs w:val="22"/>
+        </w:rPr>
+        <w:t xml:space="preserve"> branch -d </w:t>
+      </w:r>
+      <w:proofErr w:type="spellStart"/>
+      <w:r>
+        <w:rPr>
+          <w:rFonts w:ascii="Arial" w:hAnsi="Arial" w:cs="Arial"/>
+          <w:color w:val="000000"/>
+          <w:sz w:val="22"/>
+          <w:szCs w:val="22"/>
+        </w:rPr>
+        <w:t>branchname</w:t>
+      </w:r>
+      <w:proofErr w:type="spellEnd"/>
+    </w:p>
+    <w:p>
+      <w:pPr>
+        <w:pStyle w:val="NormalWeb"/>
+        <w:spacing w:before="0" w:beforeAutospacing="0" w:after="0" w:afterAutospacing="0"/>
+        <w:rPr>
+          <w:rFonts w:ascii="Arial" w:hAnsi="Arial" w:cs="Arial"/>
+          <w:color w:val="000000"/>
+          <w:sz w:val="22"/>
+          <w:szCs w:val="22"/>
+        </w:rPr>
+      </w:pPr>
+      <w:r>
+        <w:rPr>
+          <w:rFonts w:ascii="Arial" w:hAnsi="Arial" w:cs="Arial"/>
+          <w:b/>
+          <w:bCs/>
+          <w:color w:val="000000"/>
+          <w:sz w:val="22"/>
+          <w:szCs w:val="22"/>
+        </w:rPr>
+        <w:t xml:space="preserve">Create a </w:t>
+      </w:r>
+      <w:proofErr w:type="spellStart"/>
+      <w:r>
+        <w:rPr>
+          <w:rFonts w:ascii="Arial" w:hAnsi="Arial" w:cs="Arial"/>
+          <w:b/>
+          <w:bCs/>
+          <w:color w:val="000000"/>
+          <w:sz w:val="22"/>
+          <w:szCs w:val="22"/>
+        </w:rPr>
+        <w:t>changelog</w:t>
+      </w:r>
+      <w:proofErr w:type="spellEnd"/>
+      <w:r>
+        <w:rPr>
+          <w:rFonts w:ascii="Arial" w:hAnsi="Arial" w:cs="Arial"/>
+          <w:b/>
+          <w:bCs/>
+          <w:color w:val="000000"/>
+          <w:sz w:val="22"/>
+          <w:szCs w:val="22"/>
+        </w:rPr>
+        <w:t xml:space="preserve"> between two tags (v0.8-6 and v0.8-7) and print to changelog.txt</w:t>
+      </w:r>
+    </w:p>
+    <w:p>
+      <w:pPr>
+        <w:pStyle w:val="NormalWeb"/>
+        <w:spacing w:before="0" w:beforeAutospacing="0" w:after="0" w:afterAutospacing="0"/>
+        <w:rPr>
+          <w:rFonts w:ascii="Arial" w:hAnsi="Arial" w:cs="Arial"/>
+          <w:color w:val="000000"/>
+          <w:sz w:val="22"/>
+          <w:szCs w:val="22"/>
+        </w:rPr>
+      </w:pPr>
+      <w:proofErr w:type="spellStart"/>
+      <w:proofErr w:type="gramStart"/>
+      <w:r>
+        <w:rPr>
+          <w:rFonts w:ascii="Arial" w:hAnsi="Arial" w:cs="Arial"/>
+          <w:color w:val="000000"/>
+          <w:sz w:val="22"/>
+          <w:szCs w:val="22"/>
+        </w:rPr>
+        <w:t>git</w:t>
+      </w:r>
+      <w:proofErr w:type="spellEnd"/>
+      <w:proofErr w:type="gramEnd"/>
+      <w:r>
+        <w:rPr>
+          <w:rFonts w:ascii="Arial" w:hAnsi="Arial" w:cs="Arial"/>
+          <w:color w:val="000000"/>
+          <w:sz w:val="22"/>
+          <w:szCs w:val="22"/>
+        </w:rPr>
+        <w:t xml:space="preserve"> log v0.8-6..</w:t>
+      </w:r>
+      <w:proofErr w:type="gramStart"/>
+      <w:r>
+        <w:rPr>
+          <w:rFonts w:ascii="Arial" w:hAnsi="Arial" w:cs="Arial"/>
+          <w:color w:val="000000"/>
+          <w:sz w:val="22"/>
+          <w:szCs w:val="22"/>
+        </w:rPr>
+        <w:t>v0.8-7</w:t>
+      </w:r>
+      <w:proofErr w:type="gramEnd"/>
+      <w:r>
+        <w:rPr>
+          <w:rFonts w:ascii="Arial" w:hAnsi="Arial" w:cs="Arial"/>
+          <w:color w:val="000000"/>
+          <w:sz w:val="22"/>
+          <w:szCs w:val="22"/>
+        </w:rPr>
+        <w:t xml:space="preserve"> --pretty=</w:t>
+      </w:r>
+      <w:proofErr w:type="spellStart"/>
+      <w:r>
+        <w:rPr>
+          <w:rFonts w:ascii="Arial" w:hAnsi="Arial" w:cs="Arial"/>
+          <w:color w:val="000000"/>
+          <w:sz w:val="22"/>
+          <w:szCs w:val="22"/>
+        </w:rPr>
+        <w:t>oneline</w:t>
+      </w:r>
+      <w:proofErr w:type="spellEnd"/>
+      <w:r>
+        <w:rPr>
+          <w:rFonts w:ascii="Arial" w:hAnsi="Arial" w:cs="Arial"/>
+          <w:color w:val="000000"/>
+          <w:sz w:val="22"/>
+          <w:szCs w:val="22"/>
+        </w:rPr>
+        <w:t xml:space="preserve"> --full-history --simplify-merges &gt; c:/r/changelog.txt</w:t>
+      </w:r>
+    </w:p>
+    <w:p>
+      <w:pPr>
+        <w:pStyle w:val="NormalWeb"/>
+        <w:spacing w:before="0" w:beforeAutospacing="0" w:after="0" w:afterAutospacing="0"/>
+        <w:rPr>
+          <w:rFonts w:ascii="Arial" w:hAnsi="Arial" w:cs="Arial"/>
+          <w:color w:val="000000"/>
+          <w:sz w:val="22"/>
+          <w:szCs w:val="22"/>
+        </w:rPr>
+      </w:pPr>
+      <w:r>
+        <w:rPr>
+          <w:rFonts w:ascii="Arial" w:hAnsi="Arial" w:cs="Arial"/>
+          <w:b/>
+          <w:bCs/>
+          <w:color w:val="000000"/>
+          <w:sz w:val="22"/>
+          <w:szCs w:val="22"/>
+        </w:rPr>
+        <w:t>Clone from a SVN repo</w:t>
+      </w:r>
+    </w:p>
+    <w:p>
+      <w:pPr>
+        <w:pStyle w:val="NormalWeb"/>
+        <w:spacing w:before="0" w:beforeAutospacing="0" w:after="0" w:afterAutospacing="0"/>
+        <w:rPr>
+          <w:rFonts w:ascii="Arial" w:hAnsi="Arial" w:cs="Arial"/>
+          <w:color w:val="000000"/>
+          <w:sz w:val="22"/>
+          <w:szCs w:val="22"/>
+        </w:rPr>
+      </w:pPr>
+      <w:proofErr w:type="spellStart"/>
+      <w:proofErr w:type="gramStart"/>
+      <w:r>
+        <w:rPr>
+          <w:rFonts w:ascii="Arial" w:hAnsi="Arial" w:cs="Arial"/>
+          <w:color w:val="000000"/>
+          <w:sz w:val="22"/>
+          <w:szCs w:val="22"/>
+        </w:rPr>
+        <w:t>git</w:t>
+      </w:r>
+      <w:proofErr w:type="spellEnd"/>
+      <w:proofErr w:type="gramEnd"/>
+      <w:r>
+        <w:rPr>
+          <w:rFonts w:ascii="Arial" w:hAnsi="Arial" w:cs="Arial"/>
+          <w:color w:val="000000"/>
+          <w:sz w:val="22"/>
+          <w:szCs w:val="22"/>
+        </w:rPr>
+        <w:t xml:space="preserve"> </w:t>
+      </w:r>
+      <w:proofErr w:type="spellStart"/>
+      <w:r>
+        <w:rPr>
+          <w:rFonts w:ascii="Arial" w:hAnsi="Arial" w:cs="Arial"/>
+          <w:color w:val="000000"/>
+          <w:sz w:val="22"/>
+          <w:szCs w:val="22"/>
+        </w:rPr>
+        <w:t>svn</w:t>
+      </w:r>
+      <w:proofErr w:type="spellEnd"/>
+      <w:r>
+        <w:rPr>
+          <w:rFonts w:ascii="Arial" w:hAnsi="Arial" w:cs="Arial"/>
+          <w:color w:val="000000"/>
+          <w:sz w:val="22"/>
+          <w:szCs w:val="22"/>
+        </w:rPr>
+        <w:t xml:space="preserve"> clone http://whatever</w:t>
+      </w:r>
+    </w:p>
+    <w:p>
+      <w:pPr>
+        <w:pStyle w:val="NormalWeb"/>
+        <w:spacing w:before="0" w:beforeAutospacing="0" w:after="0" w:afterAutospacing="0"/>
+        <w:rPr>
+          <w:rFonts w:ascii="Arial" w:hAnsi="Arial" w:cs="Arial"/>
+          <w:b/>
+          <w:bCs/>
+          <w:color w:val="000000"/>
+          <w:sz w:val="22"/>
+          <w:szCs w:val="22"/>
+        </w:rPr>
+      </w:pPr>
+    </w:p>
+    <w:p>
+      <w:pPr>
+        <w:pStyle w:val="NormalWeb"/>
+        <w:spacing w:before="0" w:beforeAutospacing="0" w:after="0" w:afterAutospacing="0"/>
+        <w:rPr>
+          <w:rFonts w:ascii="Arial" w:hAnsi="Arial" w:cs="Arial"/>
+          <w:color w:val="000000"/>
+          <w:sz w:val="22"/>
+          <w:szCs w:val="22"/>
+        </w:rPr>
+      </w:pPr>
+      <w:r>
+        <w:rPr>
+          <w:rFonts w:ascii="Arial" w:hAnsi="Arial" w:cs="Arial"/>
+          <w:b/>
+          <w:bCs/>
+          <w:color w:val="000000"/>
+          <w:sz w:val="22"/>
+          <w:szCs w:val="22"/>
+        </w:rPr>
+        <w:t>BUILDING UNMARKED</w:t>
+      </w:r>
+    </w:p>
+    <w:p>
+      <w:pPr>
+        <w:pStyle w:val="NormalWeb"/>
+        <w:spacing w:before="0" w:beforeAutospacing="0" w:after="0" w:afterAutospacing="0"/>
+        <w:rPr>
+          <w:rFonts w:ascii="Arial" w:hAnsi="Arial" w:cs="Arial"/>
+          <w:color w:val="000000"/>
+          <w:sz w:val="22"/>
+          <w:szCs w:val="22"/>
+        </w:rPr>
+      </w:pPr>
+      <w:r>
+        <w:rPr>
+          <w:rFonts w:ascii="Arial" w:hAnsi="Arial" w:cs="Arial"/>
+          <w:color w:val="000000"/>
+          <w:sz w:val="22"/>
+          <w:szCs w:val="22"/>
+        </w:rPr>
+        <w:t>R CMD build unmarked</w:t>
+      </w:r>
+    </w:p>
+    <w:p>
+      <w:pPr>
+        <w:pStyle w:val="NormalWeb"/>
+        <w:spacing w:before="0" w:beforeAutospacing="0" w:after="0" w:afterAutospacing="0"/>
+        <w:rPr>
+          <w:rFonts w:ascii="Arial" w:hAnsi="Arial" w:cs="Arial"/>
+          <w:color w:val="000000"/>
+          <w:sz w:val="22"/>
+          <w:szCs w:val="22"/>
+        </w:rPr>
+      </w:pPr>
+      <w:r>
+        <w:rPr>
+          <w:rFonts w:ascii="Arial" w:hAnsi="Arial" w:cs="Arial"/>
+          <w:color w:val="000000"/>
+          <w:sz w:val="22"/>
+          <w:szCs w:val="22"/>
+        </w:rPr>
+        <w:t>R CMD INSTALL unmarked_0.9-1.tar.gz (or whatever version)</w:t>
+      </w:r>
+    </w:p>
+    <w:p>
+      <w:pPr>
+        <w:pStyle w:val="NormalWeb"/>
+        <w:spacing w:before="0" w:beforeAutospacing="0" w:after="0" w:afterAutospacing="0"/>
+        <w:rPr>
+          <w:rFonts w:ascii="Arial" w:hAnsi="Arial" w:cs="Arial"/>
+          <w:color w:val="000000"/>
+          <w:sz w:val="22"/>
+          <w:szCs w:val="22"/>
+        </w:rPr>
+      </w:pPr>
+    </w:p>
+    <w:p>
+      <w:pPr>
+        <w:pStyle w:val="NormalWeb"/>
+        <w:spacing w:before="0" w:beforeAutospacing="0" w:after="0" w:afterAutospacing="0"/>
+        <w:rPr>
+          <w:rFonts w:ascii="Arial" w:hAnsi="Arial" w:cs="Arial"/>
+          <w:color w:val="000000"/>
+          <w:sz w:val="22"/>
+          <w:szCs w:val="22"/>
+        </w:rPr>
+      </w:pPr>
+    </w:p>
+    <w:p>
+      <w:pPr>
+        <w:pStyle w:val="NormalWeb"/>
+        <w:spacing w:before="0" w:beforeAutospacing="0" w:after="0" w:afterAutospacing="0"/>
+        <w:rPr>
+          <w:rFonts w:ascii="Arial" w:hAnsi="Arial" w:cs="Arial"/>
+          <w:b/>
+          <w:color w:val="000000"/>
+          <w:sz w:val="28"/>
+          <w:szCs w:val="28"/>
+        </w:rPr>
+      </w:pPr>
       <w:bookmarkStart w:id="0" w:name="_GoBack"/>
-      <w:bookmarkEnd w:id="0"/>
-      <w:proofErr w:type="spellStart"/>
+      <w:proofErr w:type="spellStart"/>
+      <w:r>
+        <w:rPr>
+          <w:rFonts w:ascii="Arial" w:hAnsi="Arial" w:cs="Arial"/>
+          <w:b/>
+          <w:color w:val="000000"/>
+          <w:sz w:val="28"/>
+          <w:szCs w:val="28"/>
+        </w:rPr>
+        <w:lastRenderedPageBreak/>
+        <w:t>TortoiseGIT</w:t>
+      </w:r>
+      <w:proofErr w:type="spellEnd"/>
+    </w:p>
+    <w:bookmarkEnd w:id="0"/>
+    <w:p>
+      <w:pPr>
+        <w:pStyle w:val="NormalWeb"/>
+        <w:spacing w:before="0" w:beforeAutospacing="0" w:after="0" w:afterAutospacing="0"/>
+        <w:rPr>
+          <w:rFonts w:ascii="Arial" w:hAnsi="Arial" w:cs="Arial"/>
+          <w:color w:val="000000"/>
+          <w:sz w:val="22"/>
+          <w:szCs w:val="22"/>
+        </w:rPr>
+      </w:pPr>
+      <w:r>
+        <w:rPr>
+          <w:rFonts w:ascii="Courier" w:hAnsi="Courier" w:cs="Courier"/>
+          <w:color w:val="000000"/>
+          <w:sz w:val="20"/>
+          <w:szCs w:val="20"/>
+        </w:rPr>
+        <w:br/>
+        <w:t xml:space="preserve">1. Install </w:t>
+      </w:r>
+      <w:proofErr w:type="spellStart"/>
+      <w:r>
+        <w:rPr>
+          <w:rFonts w:ascii="Courier" w:hAnsi="Courier" w:cs="Courier"/>
+          <w:color w:val="000000"/>
+          <w:sz w:val="20"/>
+          <w:szCs w:val="20"/>
+        </w:rPr>
+        <w:t>git</w:t>
+      </w:r>
+      <w:proofErr w:type="spellEnd"/>
+      <w:r>
+        <w:rPr>
+          <w:rFonts w:ascii="Courier" w:hAnsi="Courier" w:cs="Courier"/>
+          <w:color w:val="000000"/>
+          <w:sz w:val="20"/>
+          <w:szCs w:val="20"/>
+        </w:rPr>
+        <w:t xml:space="preserve"> and follow all the instructions (SSH </w:t>
+      </w:r>
+      <w:proofErr w:type="spellStart"/>
+      <w:r>
+        <w:rPr>
+          <w:rFonts w:ascii="Courier" w:hAnsi="Courier" w:cs="Courier"/>
+          <w:color w:val="000000"/>
+          <w:sz w:val="20"/>
+          <w:szCs w:val="20"/>
+        </w:rPr>
+        <w:t>keygen</w:t>
+      </w:r>
+      <w:proofErr w:type="spellEnd"/>
+      <w:r>
+        <w:rPr>
+          <w:rFonts w:ascii="Courier" w:hAnsi="Courier" w:cs="Courier"/>
+          <w:color w:val="000000"/>
+          <w:sz w:val="20"/>
+          <w:szCs w:val="20"/>
+        </w:rPr>
+        <w:t xml:space="preserve"> stuff too):</w:t>
+      </w:r>
+      <w:r>
+        <w:rPr>
+          <w:rFonts w:ascii="Courier" w:hAnsi="Courier" w:cs="Courier"/>
+          <w:color w:val="000000"/>
+          <w:sz w:val="20"/>
+          <w:szCs w:val="20"/>
+        </w:rPr>
+        <w:br/>
+        <w:t>http://help.github.com/win-set-up-git/.</w:t>
+      </w:r>
+      <w:r>
+        <w:rPr>
+          <w:rFonts w:ascii="Courier" w:hAnsi="Courier" w:cs="Courier"/>
+          <w:color w:val="000000"/>
+          <w:sz w:val="20"/>
+          <w:szCs w:val="20"/>
+        </w:rPr>
+        <w:br/>
+        <w:t xml:space="preserve">2. Install </w:t>
+      </w:r>
+      <w:proofErr w:type="spellStart"/>
+      <w:r>
+        <w:rPr>
+          <w:rFonts w:ascii="Courier" w:hAnsi="Courier" w:cs="Courier"/>
+          <w:color w:val="000000"/>
+          <w:sz w:val="20"/>
+          <w:szCs w:val="20"/>
+        </w:rPr>
+        <w:t>TortoiseGIT</w:t>
+      </w:r>
+      <w:proofErr w:type="spellEnd"/>
+      <w:r>
+        <w:rPr>
+          <w:rFonts w:ascii="Courier" w:hAnsi="Courier" w:cs="Courier"/>
+          <w:color w:val="000000"/>
+          <w:sz w:val="20"/>
+          <w:szCs w:val="20"/>
+        </w:rPr>
+        <w:t xml:space="preserve"> (Henry did not unclick Putty, but it worked anyway</w:t>
+      </w:r>
       <w:proofErr w:type="gramStart"/>
       <w:r>
         <w:rPr>
-          <w:rFonts w:ascii="Arial" w:hAnsi="Arial" w:cs="Arial"/>
-          <w:color w:val="000000"/>
-          <w:sz w:val="22"/>
-          <w:szCs w:val="22"/>
-        </w:rPr>
-        <w:t>git</w:t>
-      </w:r>
-      <w:proofErr w:type="spellEnd"/>
+          <w:rFonts w:ascii="Courier" w:hAnsi="Courier" w:cs="Courier"/>
+          <w:color w:val="000000"/>
+          <w:sz w:val="20"/>
+          <w:szCs w:val="20"/>
+        </w:rPr>
+        <w:t>)</w:t>
+      </w:r>
       <w:proofErr w:type="gramEnd"/>
       <w:r>
         <w:rPr>
-          <w:rFonts w:ascii="Arial" w:hAnsi="Arial" w:cs="Arial"/>
-          <w:color w:val="000000"/>
-          <w:sz w:val="22"/>
-          <w:szCs w:val="22"/>
-        </w:rPr>
-        <w:t xml:space="preserve"> push </w:t>
-      </w:r>
-      <w:proofErr w:type="spellStart"/>
-      <w:r>
-        <w:rPr>
-          <w:rFonts w:ascii="Arial" w:hAnsi="Arial" w:cs="Arial"/>
-          <w:color w:val="000000"/>
-          <w:sz w:val="22"/>
-          <w:szCs w:val="22"/>
-        </w:rPr>
-        <w:t>remotename</w:t>
-      </w:r>
-      <w:proofErr w:type="spellEnd"/>
-      <w:r>
-        <w:rPr>
-          <w:rFonts w:ascii="Arial" w:hAnsi="Arial" w:cs="Arial"/>
-          <w:color w:val="000000"/>
-          <w:sz w:val="22"/>
-          <w:szCs w:val="22"/>
-        </w:rPr>
-        <w:t xml:space="preserve"> :</w:t>
-      </w:r>
-      <w:proofErr w:type="spellStart"/>
-      <w:r>
-        <w:rPr>
-          <w:rFonts w:ascii="Arial" w:hAnsi="Arial" w:cs="Arial"/>
-          <w:color w:val="000000"/>
-          <w:sz w:val="22"/>
-          <w:szCs w:val="22"/>
-        </w:rPr>
-        <w:t>branchname</w:t>
-      </w:r>
-      <w:proofErr w:type="spellEnd"/>
-    </w:p>
-    <w:p>
-      <w:pPr>
-        <w:pStyle w:val="NormalWeb"/>
-        <w:spacing w:before="0" w:beforeAutospacing="0" w:after="0" w:afterAutospacing="0"/>
-        <w:rPr>
-          <w:rFonts w:ascii="Arial" w:hAnsi="Arial" w:cs="Arial"/>
-          <w:color w:val="000000"/>
-          <w:sz w:val="22"/>
-          <w:szCs w:val="22"/>
-        </w:rPr>
-      </w:pPr>
-      <w:r>
-        <w:rPr>
-          <w:rFonts w:ascii="Arial" w:hAnsi="Arial" w:cs="Arial"/>
-          <w:b/>
-          <w:bCs/>
-          <w:color w:val="000000"/>
-          <w:sz w:val="22"/>
-          <w:szCs w:val="22"/>
-        </w:rPr>
-        <w:t>Delete a local branch</w:t>
-      </w:r>
-    </w:p>
-    <w:p>
-      <w:pPr>
-        <w:pStyle w:val="NormalWeb"/>
-        <w:spacing w:before="0" w:beforeAutospacing="0" w:after="0" w:afterAutospacing="0"/>
-        <w:rPr>
-          <w:rFonts w:ascii="Arial" w:hAnsi="Arial" w:cs="Arial"/>
-          <w:color w:val="000000"/>
-          <w:sz w:val="22"/>
-          <w:szCs w:val="22"/>
-        </w:rPr>
-      </w:pPr>
-      <w:proofErr w:type="spellStart"/>
-      <w:proofErr w:type="gramStart"/>
-      <w:r>
-        <w:rPr>
-          <w:rFonts w:ascii="Arial" w:hAnsi="Arial" w:cs="Arial"/>
-          <w:color w:val="000000"/>
-          <w:sz w:val="22"/>
-          <w:szCs w:val="22"/>
-        </w:rPr>
-        <w:t>git</w:t>
-      </w:r>
-      <w:proofErr w:type="spellEnd"/>
-      <w:proofErr w:type="gramEnd"/>
-      <w:r>
-        <w:rPr>
-          <w:rFonts w:ascii="Arial" w:hAnsi="Arial" w:cs="Arial"/>
-          <w:color w:val="000000"/>
-          <w:sz w:val="22"/>
-          <w:szCs w:val="22"/>
-        </w:rPr>
-        <w:t xml:space="preserve"> branch -d </w:t>
-      </w:r>
-      <w:proofErr w:type="spellStart"/>
-      <w:r>
-        <w:rPr>
-          <w:rFonts w:ascii="Arial" w:hAnsi="Arial" w:cs="Arial"/>
-          <w:color w:val="000000"/>
-          <w:sz w:val="22"/>
-          <w:szCs w:val="22"/>
-        </w:rPr>
-        <w:t>branchname</w:t>
-      </w:r>
-      <w:proofErr w:type="spellEnd"/>
-    </w:p>
-    <w:p>
-      <w:pPr>
-        <w:pStyle w:val="NormalWeb"/>
-        <w:spacing w:before="0" w:beforeAutospacing="0" w:after="0" w:afterAutospacing="0"/>
-        <w:rPr>
-          <w:rFonts w:ascii="Arial" w:hAnsi="Arial" w:cs="Arial"/>
-          <w:color w:val="000000"/>
-          <w:sz w:val="22"/>
-          <w:szCs w:val="22"/>
-        </w:rPr>
-      </w:pPr>
-      <w:r>
-        <w:rPr>
-          <w:rFonts w:ascii="Arial" w:hAnsi="Arial" w:cs="Arial"/>
-          <w:b/>
-          <w:bCs/>
-          <w:color w:val="000000"/>
-          <w:sz w:val="22"/>
-          <w:szCs w:val="22"/>
-        </w:rPr>
-        <w:t xml:space="preserve">Create a </w:t>
-      </w:r>
-      <w:proofErr w:type="spellStart"/>
-      <w:r>
-        <w:rPr>
-          <w:rFonts w:ascii="Arial" w:hAnsi="Arial" w:cs="Arial"/>
-          <w:b/>
-          <w:bCs/>
-          <w:color w:val="000000"/>
-          <w:sz w:val="22"/>
-          <w:szCs w:val="22"/>
-        </w:rPr>
-        <w:t>changelog</w:t>
-      </w:r>
-      <w:proofErr w:type="spellEnd"/>
-      <w:r>
-        <w:rPr>
-          <w:rFonts w:ascii="Arial" w:hAnsi="Arial" w:cs="Arial"/>
-          <w:b/>
-          <w:bCs/>
-          <w:color w:val="000000"/>
-          <w:sz w:val="22"/>
-          <w:szCs w:val="22"/>
-        </w:rPr>
-        <w:t xml:space="preserve"> between two tags (v0.8-6 and v0.8-7) and print to changelog.txt</w:t>
-      </w:r>
-    </w:p>
-    <w:p>
-      <w:pPr>
-        <w:pStyle w:val="NormalWeb"/>
-        <w:spacing w:before="0" w:beforeAutospacing="0" w:after="0" w:afterAutospacing="0"/>
-        <w:rPr>
-          <w:rFonts w:ascii="Arial" w:hAnsi="Arial" w:cs="Arial"/>
-          <w:color w:val="000000"/>
-          <w:sz w:val="22"/>
-          <w:szCs w:val="22"/>
-        </w:rPr>
-      </w:pPr>
-      <w:proofErr w:type="spellStart"/>
-      <w:proofErr w:type="gramStart"/>
-      <w:r>
-        <w:rPr>
-          <w:rFonts w:ascii="Arial" w:hAnsi="Arial" w:cs="Arial"/>
-          <w:color w:val="000000"/>
-          <w:sz w:val="22"/>
-          <w:szCs w:val="22"/>
-        </w:rPr>
-        <w:t>git</w:t>
-      </w:r>
-      <w:proofErr w:type="spellEnd"/>
-      <w:proofErr w:type="gramEnd"/>
-      <w:r>
-        <w:rPr>
-          <w:rFonts w:ascii="Arial" w:hAnsi="Arial" w:cs="Arial"/>
-          <w:color w:val="000000"/>
-          <w:sz w:val="22"/>
-          <w:szCs w:val="22"/>
-        </w:rPr>
-        <w:t xml:space="preserve"> log v0.8-6..</w:t>
-      </w:r>
-      <w:proofErr w:type="gramStart"/>
-      <w:r>
-        <w:rPr>
-          <w:rFonts w:ascii="Arial" w:hAnsi="Arial" w:cs="Arial"/>
-          <w:color w:val="000000"/>
-          <w:sz w:val="22"/>
-          <w:szCs w:val="22"/>
-        </w:rPr>
-        <w:t>v0.8-7</w:t>
-      </w:r>
-      <w:proofErr w:type="gramEnd"/>
-      <w:r>
-        <w:rPr>
-          <w:rFonts w:ascii="Arial" w:hAnsi="Arial" w:cs="Arial"/>
-          <w:color w:val="000000"/>
-          <w:sz w:val="22"/>
-          <w:szCs w:val="22"/>
-        </w:rPr>
-        <w:t xml:space="preserve"> --pretty=</w:t>
-      </w:r>
-      <w:proofErr w:type="spellStart"/>
-      <w:r>
-        <w:rPr>
-          <w:rFonts w:ascii="Arial" w:hAnsi="Arial" w:cs="Arial"/>
-          <w:color w:val="000000"/>
-          <w:sz w:val="22"/>
-          <w:szCs w:val="22"/>
-        </w:rPr>
-        <w:t>oneline</w:t>
-      </w:r>
-      <w:proofErr w:type="spellEnd"/>
-      <w:r>
-        <w:rPr>
-          <w:rFonts w:ascii="Arial" w:hAnsi="Arial" w:cs="Arial"/>
-          <w:color w:val="000000"/>
-          <w:sz w:val="22"/>
-          <w:szCs w:val="22"/>
-        </w:rPr>
-        <w:t xml:space="preserve"> --full-history --simplify-merges &gt; c:/r/changelog.txt</w:t>
-      </w:r>
-    </w:p>
-    <w:p>
-      <w:pPr>
-        <w:pStyle w:val="NormalWeb"/>
-        <w:spacing w:before="0" w:beforeAutospacing="0" w:after="0" w:afterAutospacing="0"/>
-        <w:rPr>
-          <w:rFonts w:ascii="Arial" w:hAnsi="Arial" w:cs="Arial"/>
-          <w:color w:val="000000"/>
-          <w:sz w:val="22"/>
-          <w:szCs w:val="22"/>
-        </w:rPr>
-      </w:pPr>
-      <w:r>
-        <w:rPr>
-          <w:rFonts w:ascii="Arial" w:hAnsi="Arial" w:cs="Arial"/>
-          <w:b/>
-          <w:bCs/>
-          <w:color w:val="000000"/>
-          <w:sz w:val="22"/>
-          <w:szCs w:val="22"/>
-        </w:rPr>
-        <w:t>Clone from a SVN repo</w:t>
-      </w:r>
-    </w:p>
-    <w:p>
-      <w:pPr>
-        <w:pStyle w:val="NormalWeb"/>
-        <w:spacing w:before="0" w:beforeAutospacing="0" w:after="0" w:afterAutospacing="0"/>
-        <w:rPr>
-          <w:rFonts w:ascii="Arial" w:hAnsi="Arial" w:cs="Arial"/>
-          <w:color w:val="000000"/>
-          <w:sz w:val="22"/>
-          <w:szCs w:val="22"/>
-        </w:rPr>
-      </w:pPr>
-      <w:proofErr w:type="spellStart"/>
-      <w:proofErr w:type="gramStart"/>
-      <w:r>
-        <w:rPr>
-          <w:rFonts w:ascii="Arial" w:hAnsi="Arial" w:cs="Arial"/>
-          <w:color w:val="000000"/>
-          <w:sz w:val="22"/>
-          <w:szCs w:val="22"/>
-        </w:rPr>
-        <w:t>git</w:t>
-      </w:r>
-      <w:proofErr w:type="spellEnd"/>
-      <w:proofErr w:type="gramEnd"/>
-      <w:r>
-        <w:rPr>
-          <w:rFonts w:ascii="Arial" w:hAnsi="Arial" w:cs="Arial"/>
-          <w:color w:val="000000"/>
-          <w:sz w:val="22"/>
-          <w:szCs w:val="22"/>
-        </w:rPr>
-        <w:t xml:space="preserve"> </w:t>
-      </w:r>
-      <w:proofErr w:type="spellStart"/>
-      <w:r>
-        <w:rPr>
-          <w:rFonts w:ascii="Arial" w:hAnsi="Arial" w:cs="Arial"/>
-          <w:color w:val="000000"/>
-          <w:sz w:val="22"/>
-          <w:szCs w:val="22"/>
-        </w:rPr>
-        <w:t>svn</w:t>
-      </w:r>
-      <w:proofErr w:type="spellEnd"/>
-      <w:r>
-        <w:rPr>
-          <w:rFonts w:ascii="Arial" w:hAnsi="Arial" w:cs="Arial"/>
-          <w:color w:val="000000"/>
-          <w:sz w:val="22"/>
-          <w:szCs w:val="22"/>
-        </w:rPr>
-        <w:t xml:space="preserve"> clone http://whatever</w:t>
-      </w:r>
-    </w:p>
-    <w:p>
-      <w:pPr>
-        <w:pStyle w:val="NormalWeb"/>
-        <w:spacing w:before="0" w:beforeAutospacing="0" w:after="0" w:afterAutospacing="0"/>
-        <w:rPr>
-          <w:rFonts w:ascii="Arial" w:hAnsi="Arial" w:cs="Arial"/>
-          <w:color w:val="000000"/>
-          <w:sz w:val="22"/>
-          <w:szCs w:val="22"/>
-        </w:rPr>
-      </w:pPr>
-      <w:r>
-        <w:rPr>
-          <w:rFonts w:ascii="Arial" w:hAnsi="Arial" w:cs="Arial"/>
-          <w:b/>
-          <w:bCs/>
-          <w:color w:val="000000"/>
-          <w:sz w:val="22"/>
-          <w:szCs w:val="22"/>
-        </w:rPr>
-        <w:t>BUILDING UNMARKED</w:t>
-      </w:r>
-    </w:p>
-    <w:p>
-      <w:pPr>
-        <w:pStyle w:val="NormalWeb"/>
-        <w:spacing w:before="0" w:beforeAutospacing="0" w:after="0" w:afterAutospacing="0"/>
-        <w:rPr>
-          <w:rFonts w:ascii="Arial" w:hAnsi="Arial" w:cs="Arial"/>
-          <w:color w:val="000000"/>
-          <w:sz w:val="22"/>
-          <w:szCs w:val="22"/>
-        </w:rPr>
-      </w:pPr>
-      <w:r>
-        <w:rPr>
-          <w:rFonts w:ascii="Arial" w:hAnsi="Arial" w:cs="Arial"/>
-          <w:color w:val="000000"/>
-          <w:sz w:val="22"/>
-          <w:szCs w:val="22"/>
-        </w:rPr>
-        <w:t>R CMD build unmarked</w:t>
-      </w:r>
-    </w:p>
-    <w:p>
-      <w:pPr>
-        <w:pStyle w:val="NormalWeb"/>
-        <w:spacing w:before="0" w:beforeAutospacing="0" w:after="0" w:afterAutospacing="0"/>
-        <w:rPr>
-          <w:rFonts w:ascii="Arial" w:hAnsi="Arial" w:cs="Arial"/>
-          <w:color w:val="000000"/>
-          <w:sz w:val="22"/>
-          <w:szCs w:val="22"/>
-        </w:rPr>
-      </w:pPr>
-      <w:r>
-        <w:rPr>
-          <w:rFonts w:ascii="Arial" w:hAnsi="Arial" w:cs="Arial"/>
-          <w:color w:val="000000"/>
-          <w:sz w:val="22"/>
-          <w:szCs w:val="22"/>
-        </w:rPr>
-        <w:t>R CMD INSTALL unmarked_0.9-1.tar.gz (or whatever version)</w:t>
-      </w:r>
+          <w:rFonts w:ascii="Courier" w:hAnsi="Courier" w:cs="Courier"/>
+          <w:color w:val="000000"/>
+          <w:sz w:val="20"/>
+          <w:szCs w:val="20"/>
+        </w:rPr>
+        <w:br/>
+        <w:t xml:space="preserve">3. Convert the SSH key to a private putty key using </w:t>
+      </w:r>
+      <w:proofErr w:type="spellStart"/>
+      <w:r>
+        <w:rPr>
+          <w:rFonts w:ascii="Courier" w:hAnsi="Courier" w:cs="Courier"/>
+          <w:color w:val="000000"/>
+          <w:sz w:val="20"/>
+          <w:szCs w:val="20"/>
+        </w:rPr>
+        <w:t>puttygen</w:t>
+      </w:r>
+      <w:proofErr w:type="spellEnd"/>
+      <w:r>
+        <w:rPr>
+          <w:rFonts w:ascii="Courier" w:hAnsi="Courier" w:cs="Courier"/>
+          <w:color w:val="000000"/>
+          <w:sz w:val="20"/>
+          <w:szCs w:val="20"/>
+        </w:rPr>
+        <w:t>. Open</w:t>
+      </w:r>
+      <w:r>
+        <w:rPr>
+          <w:rFonts w:ascii="Courier" w:hAnsi="Courier" w:cs="Courier"/>
+          <w:color w:val="000000"/>
+          <w:sz w:val="20"/>
+          <w:szCs w:val="20"/>
+        </w:rPr>
+        <w:br/>
+      </w:r>
+      <w:proofErr w:type="spellStart"/>
+      <w:r>
+        <w:rPr>
+          <w:rFonts w:ascii="Courier" w:hAnsi="Courier" w:cs="Courier"/>
+          <w:color w:val="000000"/>
+          <w:sz w:val="20"/>
+          <w:szCs w:val="20"/>
+        </w:rPr>
+        <w:t>puttygen</w:t>
+      </w:r>
+      <w:proofErr w:type="spellEnd"/>
+      <w:r>
+        <w:rPr>
+          <w:rFonts w:ascii="Courier" w:hAnsi="Courier" w:cs="Courier"/>
+          <w:color w:val="000000"/>
+          <w:sz w:val="20"/>
+          <w:szCs w:val="20"/>
+        </w:rPr>
+        <w:t xml:space="preserve">, open file </w:t>
+      </w:r>
+      <w:proofErr w:type="spellStart"/>
+      <w:r>
+        <w:rPr>
+          <w:rFonts w:ascii="Courier" w:hAnsi="Courier" w:cs="Courier"/>
+          <w:color w:val="000000"/>
+          <w:sz w:val="20"/>
+          <w:szCs w:val="20"/>
+        </w:rPr>
+        <w:t>id_rsa</w:t>
+      </w:r>
+      <w:proofErr w:type="spellEnd"/>
+      <w:r>
+        <w:rPr>
+          <w:rFonts w:ascii="Courier" w:hAnsi="Courier" w:cs="Courier"/>
+          <w:color w:val="000000"/>
+          <w:sz w:val="20"/>
+          <w:szCs w:val="20"/>
+        </w:rPr>
+        <w:t xml:space="preserve"> in .</w:t>
+      </w:r>
+      <w:proofErr w:type="spellStart"/>
+      <w:r>
+        <w:rPr>
+          <w:rFonts w:ascii="Courier" w:hAnsi="Courier" w:cs="Courier"/>
+          <w:color w:val="000000"/>
+          <w:sz w:val="20"/>
+          <w:szCs w:val="20"/>
+        </w:rPr>
+        <w:t>ssh</w:t>
+      </w:r>
+      <w:proofErr w:type="spellEnd"/>
+      <w:r>
+        <w:rPr>
+          <w:rFonts w:ascii="Courier" w:hAnsi="Courier" w:cs="Courier"/>
+          <w:color w:val="000000"/>
+          <w:sz w:val="20"/>
+          <w:szCs w:val="20"/>
+        </w:rPr>
+        <w:t xml:space="preserve"> folder, then do "save as" private</w:t>
+      </w:r>
+      <w:r>
+        <w:rPr>
+          <w:rFonts w:ascii="Courier" w:hAnsi="Courier" w:cs="Courier"/>
+          <w:color w:val="000000"/>
+          <w:sz w:val="20"/>
+          <w:szCs w:val="20"/>
+        </w:rPr>
+        <w:br/>
+        <w:t>key. Let's say you call it "</w:t>
+      </w:r>
+      <w:proofErr w:type="spellStart"/>
+      <w:r>
+        <w:rPr>
+          <w:rFonts w:ascii="Courier" w:hAnsi="Courier" w:cs="Courier"/>
+          <w:color w:val="000000"/>
+          <w:sz w:val="20"/>
+          <w:szCs w:val="20"/>
+        </w:rPr>
+        <w:t>puttyprivate.ptk</w:t>
+      </w:r>
+      <w:proofErr w:type="spellEnd"/>
+      <w:r>
+        <w:rPr>
+          <w:rFonts w:ascii="Courier" w:hAnsi="Courier" w:cs="Courier"/>
+          <w:color w:val="000000"/>
+          <w:sz w:val="20"/>
+          <w:szCs w:val="20"/>
+        </w:rPr>
+        <w:t>"</w:t>
+      </w:r>
+      <w:r>
+        <w:rPr>
+          <w:rFonts w:ascii="Courier" w:hAnsi="Courier" w:cs="Courier"/>
+          <w:color w:val="000000"/>
+          <w:sz w:val="20"/>
+          <w:szCs w:val="20"/>
+        </w:rPr>
+        <w:br/>
+        <w:t>4. In Windows Explorer, go to the place where you want to maintain the</w:t>
+      </w:r>
+      <w:r>
+        <w:rPr>
+          <w:rFonts w:ascii="Courier" w:hAnsi="Courier" w:cs="Courier"/>
+          <w:color w:val="000000"/>
+          <w:sz w:val="20"/>
+          <w:szCs w:val="20"/>
+        </w:rPr>
+        <w:br/>
+        <w:t>"</w:t>
+      </w:r>
+      <w:proofErr w:type="spellStart"/>
+      <w:r>
+        <w:rPr>
+          <w:rFonts w:ascii="Courier" w:hAnsi="Courier" w:cs="Courier"/>
+          <w:color w:val="000000"/>
+          <w:sz w:val="20"/>
+          <w:szCs w:val="20"/>
+        </w:rPr>
+        <w:t>scrbook</w:t>
+      </w:r>
+      <w:proofErr w:type="spellEnd"/>
+      <w:r>
+        <w:rPr>
+          <w:rFonts w:ascii="Courier" w:hAnsi="Courier" w:cs="Courier"/>
+          <w:color w:val="000000"/>
+          <w:sz w:val="20"/>
+          <w:szCs w:val="20"/>
+        </w:rPr>
+        <w:t>" repo.</w:t>
+      </w:r>
+      <w:r>
+        <w:rPr>
+          <w:rFonts w:ascii="Courier" w:hAnsi="Courier" w:cs="Courier"/>
+          <w:color w:val="000000"/>
+          <w:sz w:val="20"/>
+          <w:szCs w:val="20"/>
+        </w:rPr>
+        <w:br/>
+        <w:t>5. Right-click somewhere in the folder and click on "GIT clone", then</w:t>
+      </w:r>
+      <w:r>
+        <w:rPr>
+          <w:rFonts w:ascii="Courier" w:hAnsi="Courier" w:cs="Courier"/>
+          <w:color w:val="000000"/>
+          <w:sz w:val="20"/>
+          <w:szCs w:val="20"/>
+        </w:rPr>
+        <w:br/>
+        <w:t xml:space="preserve">provide this address: </w:t>
+      </w:r>
+      <w:proofErr w:type="spellStart"/>
+      <w:r>
+        <w:rPr>
+          <w:rFonts w:ascii="Courier" w:hAnsi="Courier" w:cs="Courier"/>
+          <w:color w:val="000000"/>
+          <w:sz w:val="20"/>
+          <w:szCs w:val="20"/>
+        </w:rPr>
+        <w:t>git@github.com:jaroyle</w:t>
+      </w:r>
+      <w:proofErr w:type="spellEnd"/>
+      <w:r>
+        <w:rPr>
+          <w:rFonts w:ascii="Courier" w:hAnsi="Courier" w:cs="Courier"/>
+          <w:color w:val="000000"/>
+          <w:sz w:val="20"/>
+          <w:szCs w:val="20"/>
+        </w:rPr>
+        <w:t>/</w:t>
+      </w:r>
+      <w:proofErr w:type="spellStart"/>
+      <w:r>
+        <w:rPr>
+          <w:rFonts w:ascii="Courier" w:hAnsi="Courier" w:cs="Courier"/>
+          <w:color w:val="000000"/>
+          <w:sz w:val="20"/>
+          <w:szCs w:val="20"/>
+        </w:rPr>
+        <w:t>scrbook.git</w:t>
+      </w:r>
+      <w:proofErr w:type="spellEnd"/>
+      <w:r>
+        <w:rPr>
+          <w:rFonts w:ascii="Courier" w:hAnsi="Courier" w:cs="Courier"/>
+          <w:color w:val="000000"/>
+          <w:sz w:val="20"/>
+          <w:szCs w:val="20"/>
+        </w:rPr>
+        <w:t>. This will</w:t>
+      </w:r>
+      <w:r>
+        <w:rPr>
+          <w:rFonts w:ascii="Courier" w:hAnsi="Courier" w:cs="Courier"/>
+          <w:color w:val="000000"/>
+          <w:sz w:val="20"/>
+          <w:szCs w:val="20"/>
+        </w:rPr>
+        <w:br/>
+        <w:t>download the entire "</w:t>
+      </w:r>
+      <w:proofErr w:type="spellStart"/>
+      <w:r>
+        <w:rPr>
+          <w:rFonts w:ascii="Courier" w:hAnsi="Courier" w:cs="Courier"/>
+          <w:color w:val="000000"/>
+          <w:sz w:val="20"/>
+          <w:szCs w:val="20"/>
+        </w:rPr>
+        <w:t>scrbook</w:t>
+      </w:r>
+      <w:proofErr w:type="spellEnd"/>
+      <w:r>
+        <w:rPr>
+          <w:rFonts w:ascii="Courier" w:hAnsi="Courier" w:cs="Courier"/>
+          <w:color w:val="000000"/>
+          <w:sz w:val="20"/>
+          <w:szCs w:val="20"/>
+        </w:rPr>
+        <w:t xml:space="preserve">" project from </w:t>
+      </w:r>
+      <w:proofErr w:type="spellStart"/>
+      <w:r>
+        <w:rPr>
+          <w:rFonts w:ascii="Courier" w:hAnsi="Courier" w:cs="Courier"/>
+          <w:color w:val="000000"/>
+          <w:sz w:val="20"/>
+          <w:szCs w:val="20"/>
+        </w:rPr>
+        <w:t>github</w:t>
+      </w:r>
+      <w:proofErr w:type="spellEnd"/>
+      <w:r>
+        <w:rPr>
+          <w:rFonts w:ascii="Courier" w:hAnsi="Courier" w:cs="Courier"/>
+          <w:color w:val="000000"/>
+          <w:sz w:val="20"/>
+          <w:szCs w:val="20"/>
+        </w:rPr>
+        <w:t xml:space="preserve"> onto your computer.</w:t>
+      </w:r>
+      <w:r>
+        <w:rPr>
+          <w:rFonts w:ascii="Courier" w:hAnsi="Courier" w:cs="Courier"/>
+          <w:color w:val="000000"/>
+          <w:sz w:val="20"/>
+          <w:szCs w:val="20"/>
+        </w:rPr>
+        <w:br/>
+        <w:t>6. Right-click on the newly-created folder called "</w:t>
+      </w:r>
+      <w:proofErr w:type="spellStart"/>
+      <w:r>
+        <w:rPr>
+          <w:rFonts w:ascii="Courier" w:hAnsi="Courier" w:cs="Courier"/>
+          <w:color w:val="000000"/>
+          <w:sz w:val="20"/>
+          <w:szCs w:val="20"/>
+        </w:rPr>
+        <w:t>scrbook</w:t>
+      </w:r>
+      <w:proofErr w:type="spellEnd"/>
+      <w:r>
+        <w:rPr>
+          <w:rFonts w:ascii="Courier" w:hAnsi="Courier" w:cs="Courier"/>
+          <w:color w:val="000000"/>
+          <w:sz w:val="20"/>
+          <w:szCs w:val="20"/>
+        </w:rPr>
+        <w:t>" and click</w:t>
+      </w:r>
+      <w:r>
+        <w:rPr>
+          <w:rFonts w:ascii="Courier" w:hAnsi="Courier" w:cs="Courier"/>
+          <w:color w:val="000000"/>
+          <w:sz w:val="20"/>
+          <w:szCs w:val="20"/>
+        </w:rPr>
+        <w:br/>
+        <w:t xml:space="preserve">on </w:t>
+      </w:r>
+      <w:proofErr w:type="spellStart"/>
+      <w:r>
+        <w:rPr>
+          <w:rFonts w:ascii="Courier" w:hAnsi="Courier" w:cs="Courier"/>
+          <w:color w:val="000000"/>
+          <w:sz w:val="20"/>
+          <w:szCs w:val="20"/>
+        </w:rPr>
+        <w:t>TortoiseGIT</w:t>
+      </w:r>
+      <w:proofErr w:type="spellEnd"/>
+      <w:r>
+        <w:rPr>
+          <w:rFonts w:ascii="Courier" w:hAnsi="Courier" w:cs="Courier"/>
+          <w:color w:val="000000"/>
+          <w:sz w:val="20"/>
+          <w:szCs w:val="20"/>
+        </w:rPr>
+        <w:t>&gt;Settings&gt;</w:t>
+      </w:r>
+      <w:proofErr w:type="spellStart"/>
+      <w:r>
+        <w:rPr>
+          <w:rFonts w:ascii="Courier" w:hAnsi="Courier" w:cs="Courier"/>
+          <w:color w:val="000000"/>
+          <w:sz w:val="20"/>
+          <w:szCs w:val="20"/>
+        </w:rPr>
+        <w:t>Git</w:t>
+      </w:r>
+      <w:proofErr w:type="spellEnd"/>
+      <w:r>
+        <w:rPr>
+          <w:rFonts w:ascii="Courier" w:hAnsi="Courier" w:cs="Courier"/>
+          <w:color w:val="000000"/>
+          <w:sz w:val="20"/>
+          <w:szCs w:val="20"/>
+        </w:rPr>
+        <w:t>&gt;Remote</w:t>
+      </w:r>
+      <w:r>
+        <w:rPr>
+          <w:rFonts w:ascii="Courier" w:hAnsi="Courier" w:cs="Courier"/>
+          <w:color w:val="000000"/>
+          <w:sz w:val="20"/>
+          <w:szCs w:val="20"/>
+        </w:rPr>
+        <w:br/>
+        <w:t>7. Choose "origin" and browse to the file "</w:t>
+      </w:r>
+      <w:proofErr w:type="spellStart"/>
+      <w:r>
+        <w:rPr>
+          <w:rFonts w:ascii="Courier" w:hAnsi="Courier" w:cs="Courier"/>
+          <w:color w:val="000000"/>
+          <w:sz w:val="20"/>
+          <w:szCs w:val="20"/>
+        </w:rPr>
+        <w:t>puttyprivate.ptk</w:t>
+      </w:r>
+      <w:proofErr w:type="spellEnd"/>
+      <w:r>
+        <w:rPr>
+          <w:rFonts w:ascii="Courier" w:hAnsi="Courier" w:cs="Courier"/>
+          <w:color w:val="000000"/>
+          <w:sz w:val="20"/>
+          <w:szCs w:val="20"/>
+        </w:rPr>
+        <w:t>". Click OK</w:t>
+      </w:r>
+      <w:r>
+        <w:rPr>
+          <w:rFonts w:ascii="Courier" w:hAnsi="Courier" w:cs="Courier"/>
+          <w:color w:val="000000"/>
+          <w:sz w:val="20"/>
+          <w:szCs w:val="20"/>
+        </w:rPr>
+        <w:br/>
+        <w:t>and you are ready to go.</w:t>
+      </w:r>
+      <w:r>
+        <w:rPr>
+          <w:rFonts w:ascii="Courier" w:hAnsi="Courier" w:cs="Courier"/>
+          <w:color w:val="000000"/>
+          <w:sz w:val="20"/>
+          <w:szCs w:val="20"/>
+        </w:rPr>
+        <w:br/>
+      </w:r>
+    </w:p>
+    <w:p>
+      <w:pPr>
+        <w:pStyle w:val="NormalWeb"/>
+        <w:spacing w:before="0" w:beforeAutospacing="0" w:after="0" w:afterAutospacing="0"/>
+        <w:rPr>
+          <w:rFonts w:ascii="Arial" w:hAnsi="Arial" w:cs="Arial"/>
+          <w:color w:val="000000"/>
+          <w:sz w:val="22"/>
+          <w:szCs w:val="22"/>
+        </w:rPr>
+      </w:pPr>
     </w:p>
     <w:p/>
     <w:sectPr>

</xml_diff>